<commit_message>
+ Module decomposition diagram is now complete, with short descriptions for each module
</commit_message>
<xml_diff>
--- a/BrahmaApp/Design Docs/Module Decomposition Diagram.docx
+++ b/BrahmaApp/Design Docs/Module Decomposition Diagram.docx
@@ -2,8 +2,6 @@
 <file path=word/document.xml><?xml version="1.0" encoding="utf-8"?>
 <w:document xmlns:wpc="http://schemas.microsoft.com/office/word/2010/wordprocessingCanvas" xmlns:mc="http://schemas.openxmlformats.org/markup-compatibility/2006" xmlns:o="urn:schemas-microsoft-com:office:office" xmlns:r="http://schemas.openxmlformats.org/officeDocument/2006/relationships" xmlns:m="http://schemas.openxmlformats.org/officeDocument/2006/math" xmlns:v="urn:schemas-microsoft-com:vml" xmlns:wp14="http://schemas.microsoft.com/office/word/2010/wordprocessingDrawing" xmlns:wp="http://schemas.openxmlformats.org/drawingml/2006/wordprocessingDrawing" xmlns:w10="urn:schemas-microsoft-com:office:word" xmlns:w="http://schemas.openxmlformats.org/wordprocessingml/2006/main" xmlns:w14="http://schemas.microsoft.com/office/word/2010/wordml" xmlns:wpg="http://schemas.microsoft.com/office/word/2010/wordprocessingGroup" xmlns:wpi="http://schemas.microsoft.com/office/word/2010/wordprocessingInk" xmlns:wne="http://schemas.microsoft.com/office/word/2006/wordml" xmlns:wps="http://schemas.microsoft.com/office/word/2010/wordprocessingShape" mc:Ignorable="w14 wp14">
   <w:body>
-    <w:p/>
-    <w:p/>
     <w:p>
       <w:pPr>
         <w:jc w:val="center"/>
@@ -36,26 +34,6 @@
         <w:t>for the Brahma Project</w:t>
       </w:r>
     </w:p>
-    <w:p>
-      <w:pPr>
-        <w:jc w:val="center"/>
-        <w:rPr>
-          <w:rFonts w:asciiTheme="majorHAnsi" w:hAnsiTheme="majorHAnsi"/>
-          <w:sz w:val="48"/>
-        </w:rPr>
-      </w:pPr>
-    </w:p>
-    <w:p>
-      <w:pPr>
-        <w:jc w:val="center"/>
-        <w:rPr>
-          <w:rFonts w:asciiTheme="majorHAnsi" w:hAnsiTheme="majorHAnsi"/>
-          <w:sz w:val="48"/>
-        </w:rPr>
-      </w:pPr>
-      <w:bookmarkStart w:id="0" w:name="_GoBack"/>
-      <w:bookmarkEnd w:id="0"/>
-    </w:p>
     <w:p/>
     <w:p>
       <w:r>
@@ -66,8 +44,8 @@
           <mc:Choice Requires="wpc">
             <w:drawing>
               <wp:inline distT="0" distB="0" distL="0" distR="0">
-                <wp:extent cx="5486400" cy="3200400"/>
-                <wp:effectExtent l="0" t="0" r="0" b="0"/>
+                <wp:extent cx="6361043" cy="2874449"/>
+                <wp:effectExtent l="0" t="0" r="1905" b="0"/>
                 <wp:docPr id="1" name="Canvas 1"/>
                 <wp:cNvGraphicFramePr>
                   <a:graphicFrameLocks xmlns:a="http://schemas.openxmlformats.org/drawingml/2006/main" noChangeAspect="1"/>
@@ -82,7 +60,7 @@
                         <wps:cNvSpPr txBox="1"/>
                         <wps:spPr>
                           <a:xfrm>
-                            <a:off x="3200401" y="352425"/>
+                            <a:off x="4076701" y="35999"/>
                             <a:ext cx="2219324" cy="428625"/>
                           </a:xfrm>
                           <a:prstGeom prst="rect">
@@ -141,7 +119,7 @@
                         <wps:cNvSpPr txBox="1"/>
                         <wps:spPr>
                           <a:xfrm>
-                            <a:off x="3200401" y="1000125"/>
+                            <a:off x="4076701" y="683699"/>
                             <a:ext cx="2219324" cy="447675"/>
                           </a:xfrm>
                           <a:prstGeom prst="rect">
@@ -200,8 +178,8 @@
                         <wps:cNvSpPr txBox="1"/>
                         <wps:spPr>
                           <a:xfrm>
-                            <a:off x="314324" y="590551"/>
-                            <a:ext cx="2295526" cy="1076324"/>
+                            <a:off x="2000250" y="274125"/>
+                            <a:ext cx="1485900" cy="809624"/>
                           </a:xfrm>
                           <a:prstGeom prst="rect">
                             <a:avLst/>
@@ -261,8 +239,8 @@
                         </wps:cNvCnPr>
                         <wps:spPr>
                           <a:xfrm flipV="1">
-                            <a:off x="2609850" y="590553"/>
-                            <a:ext cx="590551" cy="538160"/>
+                            <a:off x="3486150" y="274127"/>
+                            <a:ext cx="590551" cy="404810"/>
                           </a:xfrm>
                           <a:prstGeom prst="straightConnector1">
                             <a:avLst/>
@@ -295,8 +273,8 @@
                         </wps:cNvCnPr>
                         <wps:spPr>
                           <a:xfrm>
-                            <a:off x="2609850" y="1128713"/>
-                            <a:ext cx="590551" cy="95250"/>
+                            <a:off x="3486150" y="678937"/>
+                            <a:ext cx="590551" cy="228600"/>
                           </a:xfrm>
                           <a:prstGeom prst="straightConnector1">
                             <a:avLst/>
@@ -326,8 +304,8 @@
                         <wps:cNvSpPr txBox="1"/>
                         <wps:spPr>
                           <a:xfrm>
-                            <a:off x="314324" y="2276475"/>
-                            <a:ext cx="3543301" cy="619125"/>
+                            <a:off x="1333500" y="1550476"/>
+                            <a:ext cx="1971676" cy="438150"/>
                           </a:xfrm>
                           <a:prstGeom prst="rect">
                             <a:avLst/>
@@ -368,7 +346,7 @@
                                 <w:rPr>
                                   <w:sz w:val="36"/>
                                 </w:rPr>
-                                <w:t>Plugin Interfaces &amp; Extension Points</w:t>
+                                <w:t>Extension Points</w:t>
                               </w:r>
                             </w:p>
                           </w:txbxContent>
@@ -381,12 +359,328 @@
                         </wps:bodyPr>
                       </wps:wsp>
                       <wps:wsp>
-                        <wps:cNvPr id="10" name="Straight Arrow Connector 10"/>
-                        <wps:cNvCnPr/>
+                        <wps:cNvPr id="5" name="Text Box 5"/>
+                        <wps:cNvSpPr txBox="1"/>
                         <wps:spPr>
                           <a:xfrm>
-                            <a:off x="1419225" y="1666875"/>
-                            <a:ext cx="533400" cy="609600"/>
+                            <a:off x="171451" y="274127"/>
+                            <a:ext cx="1257300" cy="809622"/>
+                          </a:xfrm>
+                          <a:prstGeom prst="rect">
+                            <a:avLst/>
+                          </a:prstGeom>
+                          <a:solidFill>
+                            <a:schemeClr val="lt1"/>
+                          </a:solidFill>
+                          <a:ln w="6350">
+                            <a:solidFill>
+                              <a:prstClr val="black"/>
+                            </a:solidFill>
+                          </a:ln>
+                          <a:effectLst/>
+                        </wps:spPr>
+                        <wps:style>
+                          <a:lnRef idx="0">
+                            <a:schemeClr val="accent1"/>
+                          </a:lnRef>
+                          <a:fillRef idx="0">
+                            <a:schemeClr val="accent1"/>
+                          </a:fillRef>
+                          <a:effectRef idx="0">
+                            <a:schemeClr val="accent1"/>
+                          </a:effectRef>
+                          <a:fontRef idx="minor">
+                            <a:schemeClr val="dk1"/>
+                          </a:fontRef>
+                        </wps:style>
+                        <wps:txbx>
+                          <w:txbxContent>
+                            <w:p>
+                              <w:pPr>
+                                <w:rPr>
+                                  <w:sz w:val="36"/>
+                                </w:rPr>
+                              </w:pPr>
+                              <w:r>
+                                <w:rPr>
+                                  <w:sz w:val="36"/>
+                                </w:rPr>
+                                <w:t>Extensions Manager</w:t>
+                              </w:r>
+                            </w:p>
+                          </w:txbxContent>
+                        </wps:txbx>
+                        <wps:bodyPr rot="0" spcFirstLastPara="0" vertOverflow="overflow" horzOverflow="overflow" vert="horz" wrap="square" lIns="91440" tIns="45720" rIns="91440" bIns="45720" numCol="1" spcCol="0" rtlCol="0" fromWordArt="0" anchor="t" anchorCtr="0" forceAA="0" compatLnSpc="1">
+                          <a:prstTxWarp prst="textNoShape">
+                            <a:avLst/>
+                          </a:prstTxWarp>
+                          <a:noAutofit/>
+                        </wps:bodyPr>
+                      </wps:wsp>
+                      <wps:wsp>
+                        <wps:cNvPr id="12" name="Straight Arrow Connector 12"/>
+                        <wps:cNvCnPr>
+                          <a:stCxn id="4" idx="1"/>
+                          <a:endCxn id="5" idx="3"/>
+                        </wps:cNvCnPr>
+                        <wps:spPr>
+                          <a:xfrm flipH="1">
+                            <a:off x="1428751" y="678937"/>
+                            <a:ext cx="571499" cy="1"/>
+                          </a:xfrm>
+                          <a:prstGeom prst="straightConnector1">
+                            <a:avLst/>
+                          </a:prstGeom>
+                          <a:ln>
+                            <a:tailEnd type="arrow"/>
+                          </a:ln>
+                        </wps:spPr>
+                        <wps:style>
+                          <a:lnRef idx="1">
+                            <a:schemeClr val="dk1"/>
+                          </a:lnRef>
+                          <a:fillRef idx="0">
+                            <a:schemeClr val="dk1"/>
+                          </a:fillRef>
+                          <a:effectRef idx="0">
+                            <a:schemeClr val="dk1"/>
+                          </a:effectRef>
+                          <a:fontRef idx="minor">
+                            <a:schemeClr val="tx1"/>
+                          </a:fontRef>
+                        </wps:style>
+                        <wps:bodyPr/>
+                      </wps:wsp>
+                      <wps:wsp>
+                        <wps:cNvPr id="13" name="Straight Arrow Connector 13"/>
+                        <wps:cNvCnPr>
+                          <a:stCxn id="4" idx="2"/>
+                          <a:endCxn id="9" idx="0"/>
+                        </wps:cNvCnPr>
+                        <wps:spPr>
+                          <a:xfrm flipH="1">
+                            <a:off x="2319338" y="1083749"/>
+                            <a:ext cx="423862" cy="466727"/>
+                          </a:xfrm>
+                          <a:prstGeom prst="straightConnector1">
+                            <a:avLst/>
+                          </a:prstGeom>
+                          <a:ln>
+                            <a:tailEnd type="arrow"/>
+                          </a:ln>
+                        </wps:spPr>
+                        <wps:style>
+                          <a:lnRef idx="1">
+                            <a:schemeClr val="dk1"/>
+                          </a:lnRef>
+                          <a:fillRef idx="0">
+                            <a:schemeClr val="dk1"/>
+                          </a:fillRef>
+                          <a:effectRef idx="0">
+                            <a:schemeClr val="dk1"/>
+                          </a:effectRef>
+                          <a:fontRef idx="minor">
+                            <a:schemeClr val="tx1"/>
+                          </a:fontRef>
+                        </wps:style>
+                        <wps:bodyPr/>
+                      </wps:wsp>
+                      <wps:wsp>
+                        <wps:cNvPr id="14" name="Text Box 14"/>
+                        <wps:cNvSpPr txBox="1"/>
+                        <wps:spPr>
+                          <a:xfrm>
+                            <a:off x="907145" y="2228217"/>
+                            <a:ext cx="1800225" cy="428625"/>
+                          </a:xfrm>
+                          <a:prstGeom prst="rect">
+                            <a:avLst/>
+                          </a:prstGeom>
+                          <a:solidFill>
+                            <a:schemeClr val="lt1"/>
+                          </a:solidFill>
+                          <a:ln w="6350">
+                            <a:solidFill>
+                              <a:prstClr val="black"/>
+                            </a:solidFill>
+                          </a:ln>
+                          <a:effectLst/>
+                        </wps:spPr>
+                        <wps:style>
+                          <a:lnRef idx="0">
+                            <a:schemeClr val="accent1"/>
+                          </a:lnRef>
+                          <a:fillRef idx="0">
+                            <a:schemeClr val="accent1"/>
+                          </a:fillRef>
+                          <a:effectRef idx="0">
+                            <a:schemeClr val="accent1"/>
+                          </a:effectRef>
+                          <a:fontRef idx="minor">
+                            <a:schemeClr val="dk1"/>
+                          </a:fontRef>
+                        </wps:style>
+                        <wps:txbx>
+                          <w:txbxContent>
+                            <w:p>
+                              <w:pPr>
+                                <w:rPr>
+                                  <w:sz w:val="36"/>
+                                </w:rPr>
+                              </w:pPr>
+                              <w:r>
+                                <w:rPr>
+                                  <w:sz w:val="36"/>
+                                </w:rPr>
+                                <w:t>Extensions</w:t>
+                              </w:r>
+                            </w:p>
+                          </w:txbxContent>
+                        </wps:txbx>
+                        <wps:bodyPr rot="0" spcFirstLastPara="0" vertOverflow="overflow" horzOverflow="overflow" vert="horz" wrap="square" lIns="91440" tIns="45720" rIns="91440" bIns="45720" numCol="1" spcCol="0" rtlCol="0" fromWordArt="0" anchor="t" anchorCtr="0" forceAA="0" compatLnSpc="1">
+                          <a:prstTxWarp prst="textNoShape">
+                            <a:avLst/>
+                          </a:prstTxWarp>
+                          <a:noAutofit/>
+                        </wps:bodyPr>
+                      </wps:wsp>
+                      <wps:wsp>
+                        <wps:cNvPr id="15" name="Text Box 15"/>
+                        <wps:cNvSpPr txBox="1"/>
+                        <wps:spPr>
+                          <a:xfrm>
+                            <a:off x="4143375" y="2236274"/>
+                            <a:ext cx="1543050" cy="514350"/>
+                          </a:xfrm>
+                          <a:prstGeom prst="rect">
+                            <a:avLst/>
+                          </a:prstGeom>
+                          <a:solidFill>
+                            <a:schemeClr val="lt1"/>
+                          </a:solidFill>
+                          <a:ln w="6350">
+                            <a:solidFill>
+                              <a:prstClr val="black"/>
+                            </a:solidFill>
+                          </a:ln>
+                          <a:effectLst/>
+                        </wps:spPr>
+                        <wps:style>
+                          <a:lnRef idx="0">
+                            <a:schemeClr val="accent1"/>
+                          </a:lnRef>
+                          <a:fillRef idx="0">
+                            <a:schemeClr val="accent1"/>
+                          </a:fillRef>
+                          <a:effectRef idx="0">
+                            <a:schemeClr val="accent1"/>
+                          </a:effectRef>
+                          <a:fontRef idx="minor">
+                            <a:schemeClr val="dk1"/>
+                          </a:fontRef>
+                        </wps:style>
+                        <wps:txbx>
+                          <w:txbxContent>
+                            <w:p>
+                              <w:pPr>
+                                <w:rPr>
+                                  <w:sz w:val="36"/>
+                                </w:rPr>
+                              </w:pPr>
+                              <w:r>
+                                <w:rPr>
+                                  <w:sz w:val="36"/>
+                                </w:rPr>
+                                <w:t>Plugins</w:t>
+                              </w:r>
+                            </w:p>
+                          </w:txbxContent>
+                        </wps:txbx>
+                        <wps:bodyPr rot="0" spcFirstLastPara="0" vertOverflow="overflow" horzOverflow="overflow" vert="horz" wrap="square" lIns="91440" tIns="45720" rIns="91440" bIns="45720" numCol="1" spcCol="0" rtlCol="0" fromWordArt="0" anchor="t" anchorCtr="0" forceAA="0" compatLnSpc="1">
+                          <a:prstTxWarp prst="textNoShape">
+                            <a:avLst/>
+                          </a:prstTxWarp>
+                          <a:noAutofit/>
+                        </wps:bodyPr>
+                      </wps:wsp>
+                      <wps:wsp>
+                        <wps:cNvPr id="16" name="Straight Arrow Connector 16"/>
+                        <wps:cNvCnPr>
+                          <a:stCxn id="4" idx="2"/>
+                          <a:endCxn id="15" idx="0"/>
+                        </wps:cNvCnPr>
+                        <wps:spPr>
+                          <a:xfrm>
+                            <a:off x="2743200" y="1083749"/>
+                            <a:ext cx="2171700" cy="1152525"/>
+                          </a:xfrm>
+                          <a:prstGeom prst="straightConnector1">
+                            <a:avLst/>
+                          </a:prstGeom>
+                          <a:ln>
+                            <a:tailEnd type="arrow"/>
+                          </a:ln>
+                        </wps:spPr>
+                        <wps:style>
+                          <a:lnRef idx="1">
+                            <a:schemeClr val="dk1"/>
+                          </a:lnRef>
+                          <a:fillRef idx="0">
+                            <a:schemeClr val="dk1"/>
+                          </a:fillRef>
+                          <a:effectRef idx="0">
+                            <a:schemeClr val="dk1"/>
+                          </a:effectRef>
+                          <a:fontRef idx="minor">
+                            <a:schemeClr val="tx1"/>
+                          </a:fontRef>
+                        </wps:style>
+                        <wps:bodyPr/>
+                      </wps:wsp>
+                      <wps:wsp>
+                        <wps:cNvPr id="18" name="Straight Arrow Connector 18"/>
+                        <wps:cNvCnPr>
+                          <a:stCxn id="9" idx="2"/>
+                          <a:endCxn id="14" idx="0"/>
+                        </wps:cNvCnPr>
+                        <wps:spPr>
+                          <a:xfrm flipH="1">
+                            <a:off x="1807258" y="1988626"/>
+                            <a:ext cx="512080" cy="239591"/>
+                          </a:xfrm>
+                          <a:prstGeom prst="straightConnector1">
+                            <a:avLst/>
+                          </a:prstGeom>
+                          <a:ln>
+                            <a:tailEnd type="arrow"/>
+                          </a:ln>
+                        </wps:spPr>
+                        <wps:style>
+                          <a:lnRef idx="1">
+                            <a:schemeClr val="dk1"/>
+                          </a:lnRef>
+                          <a:fillRef idx="0">
+                            <a:schemeClr val="dk1"/>
+                          </a:fillRef>
+                          <a:effectRef idx="0">
+                            <a:schemeClr val="dk1"/>
+                          </a:effectRef>
+                          <a:fontRef idx="minor">
+                            <a:schemeClr val="tx1"/>
+                          </a:fontRef>
+                        </wps:style>
+                        <wps:bodyPr/>
+                      </wps:wsp>
+                      <wps:wsp>
+                        <wps:cNvPr id="19" name="Straight Arrow Connector 19"/>
+                        <wps:cNvCnPr>
+                          <a:stCxn id="5" idx="2"/>
+                          <a:endCxn id="9" idx="1"/>
+                        </wps:cNvCnPr>
+                        <wps:spPr>
+                          <a:xfrm>
+                            <a:off x="800101" y="1083749"/>
+                            <a:ext cx="533399" cy="685802"/>
                           </a:xfrm>
                           <a:prstGeom prst="straightConnector1">
                             <a:avLst/>
@@ -419,7 +713,7 @@
           </mc:Choice>
           <mc:Fallback>
             <w:pict>
-              <v:group id="Canvas 1" o:spid="_x0000_s1026" editas="canvas" style="width:6in;height:252pt;mso-position-horizontal-relative:char;mso-position-vertical-relative:line" coordsize="54864,32004" o:gfxdata="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">
+              <v:group id="Canvas 1" o:spid="_x0000_s1026" editas="canvas" style="width:500.85pt;height:226.35pt;mso-position-horizontal-relative:char;mso-position-vertical-relative:line" coordsize="63607,28740" o:gfxdata="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">
                 <v:shapetype id="_x0000_t75" coordsize="21600,21600" o:spt="75" o:preferrelative="t" path="m@4@5l@4@11@9@11@9@5xe" filled="f" stroked="f">
                   <v:stroke joinstyle="miter"/>
                   <v:formulas>
@@ -439,7 +733,7 @@
                   <v:path o:extrusionok="f" gradientshapeok="t" o:connecttype="rect"/>
                   <o:lock v:ext="edit" aspectratio="t"/>
                 </v:shapetype>
-                <v:shape id="_x0000_s1027" type="#_x0000_t75" style="position:absolute;width:54864;height:32004;visibility:visible;mso-wrap-style:square">
+                <v:shape id="_x0000_s1027" type="#_x0000_t75" style="position:absolute;width:63607;height:28740;visibility:visible;mso-wrap-style:square">
                   <v:fill o:detectmouseclick="t"/>
                   <v:path o:connecttype="none"/>
                 </v:shape>
@@ -447,7 +741,7 @@
                   <v:stroke joinstyle="miter"/>
                   <v:path gradientshapeok="t" o:connecttype="rect"/>
                 </v:shapetype>
-                <v:shape id="Text Box 2" o:spid="_x0000_s1028" type="#_x0000_t202" style="position:absolute;left:32004;top:3524;width:22193;height:4286;visibility:visible;mso-wrap-style:square;v-text-anchor:top" o:gfxdata="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" fillcolor="white [3201]" strokeweight=".5pt">
+                <v:shape id="Text Box 2" o:spid="_x0000_s1028" type="#_x0000_t202" style="position:absolute;left:40767;top:359;width:22193;height:4287;visibility:visible;mso-wrap-style:square;v-text-anchor:top" o:gfxdata="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" fillcolor="white [3201]" strokeweight=".5pt">
                   <v:textbox>
                     <w:txbxContent>
                       <w:p>
@@ -466,7 +760,7 @@
                     </w:txbxContent>
                   </v:textbox>
                 </v:shape>
-                <v:shape id="Text Box 3" o:spid="_x0000_s1029" type="#_x0000_t202" style="position:absolute;left:32004;top:10001;width:22193;height:4477;visibility:visible;mso-wrap-style:square;v-text-anchor:top" o:gfxdata="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" fillcolor="white [3201]" strokeweight=".5pt">
+                <v:shape id="Text Box 3" o:spid="_x0000_s1029" type="#_x0000_t202" style="position:absolute;left:40767;top:6836;width:22193;height:4477;visibility:visible;mso-wrap-style:square;v-text-anchor:top" o:gfxdata="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" fillcolor="white [3201]" strokeweight=".5pt">
                   <v:textbox>
                     <w:txbxContent>
                       <w:p>
@@ -485,7 +779,7 @@
                     </w:txbxContent>
                   </v:textbox>
                 </v:shape>
-                <v:shape id="Text Box 4" o:spid="_x0000_s1030" type="#_x0000_t202" style="position:absolute;left:3143;top:5905;width:22955;height:10763;visibility:visible;mso-wrap-style:square;v-text-anchor:top" o:gfxdata="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" fillcolor="white [3201]" strokeweight=".5pt">
+                <v:shape id="Text Box 4" o:spid="_x0000_s1030" type="#_x0000_t202" style="position:absolute;left:20002;top:2741;width:14859;height:8096;visibility:visible;mso-wrap-style:square;v-text-anchor:top" o:gfxdata="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" fillcolor="white [3201]" strokeweight=".5pt">
                   <v:textbox>
                     <w:txbxContent>
                       <w:p>
@@ -508,13 +802,13 @@
                   <v:path arrowok="t" fillok="f" o:connecttype="none"/>
                   <o:lock v:ext="edit" shapetype="t"/>
                 </v:shapetype>
-                <v:shape id="Straight Arrow Connector 7" o:spid="_x0000_s1031" type="#_x0000_t32" style="position:absolute;left:26098;top:5905;width:5906;height:5382;flip:y;visibility:visible;mso-wrap-style:square" o:connectortype="straight" o:gfxdata="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" strokecolor="black [3040]">
+                <v:shape id="Straight Arrow Connector 7" o:spid="_x0000_s1031" type="#_x0000_t32" style="position:absolute;left:34861;top:2741;width:5906;height:4048;flip:y;visibility:visible;mso-wrap-style:square" o:connectortype="straight" o:gfxdata="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" strokecolor="black [3040]">
                   <v:stroke endarrow="open"/>
                 </v:shape>
-                <v:shape id="Straight Arrow Connector 8" o:spid="_x0000_s1032" type="#_x0000_t32" style="position:absolute;left:26098;top:11287;width:5906;height:952;visibility:visible;mso-wrap-style:square" o:connectortype="straight" o:gfxdata="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" strokecolor="black [3040]">
+                <v:shape id="Straight Arrow Connector 8" o:spid="_x0000_s1032" type="#_x0000_t32" style="position:absolute;left:34861;top:6789;width:5906;height:2286;visibility:visible;mso-wrap-style:square" o:connectortype="straight" o:gfxdata="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" strokecolor="black [3040]">
                   <v:stroke endarrow="open"/>
                 </v:shape>
-                <v:shape id="Text Box 9" o:spid="_x0000_s1033" type="#_x0000_t202" style="position:absolute;left:3143;top:22764;width:35433;height:6192;visibility:visible;mso-wrap-style:square;v-text-anchor:top" o:gfxdata="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" fillcolor="white [3201]" strokeweight=".5pt">
+                <v:shape id="Text Box 9" o:spid="_x0000_s1033" type="#_x0000_t202" style="position:absolute;left:13335;top:15504;width:19716;height:4382;visibility:visible;mso-wrap-style:square;v-text-anchor:top" o:gfxdata="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" fillcolor="white [3201]" strokeweight=".5pt">
                   <v:textbox>
                     <w:txbxContent>
                       <w:p>
@@ -527,13 +821,82 @@
                           <w:rPr>
                             <w:sz w:val="36"/>
                           </w:rPr>
-                          <w:t>Plugin Interfaces &amp; Extension Points</w:t>
+                          <w:t>Extension Points</w:t>
                         </w:r>
                       </w:p>
                     </w:txbxContent>
                   </v:textbox>
                 </v:shape>
-                <v:shape id="Straight Arrow Connector 10" o:spid="_x0000_s1034" type="#_x0000_t32" style="position:absolute;left:14192;top:16668;width:5334;height:6096;visibility:visible;mso-wrap-style:square" o:connectortype="straight" o:gfxdata="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" strokecolor="black [3040]">
+                <v:shape id="Text Box 5" o:spid="_x0000_s1034" type="#_x0000_t202" style="position:absolute;left:1714;top:2741;width:12573;height:8096;visibility:visible;mso-wrap-style:square;v-text-anchor:top" o:gfxdata="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" fillcolor="white [3201]" strokeweight=".5pt">
+                  <v:textbox>
+                    <w:txbxContent>
+                      <w:p>
+                        <w:pPr>
+                          <w:rPr>
+                            <w:sz w:val="36"/>
+                          </w:rPr>
+                        </w:pPr>
+                        <w:r>
+                          <w:rPr>
+                            <w:sz w:val="36"/>
+                          </w:rPr>
+                          <w:t>Extensions Manager</w:t>
+                        </w:r>
+                      </w:p>
+                    </w:txbxContent>
+                  </v:textbox>
+                </v:shape>
+                <v:shape id="Straight Arrow Connector 12" o:spid="_x0000_s1035" type="#_x0000_t32" style="position:absolute;left:14287;top:6789;width:5715;height:0;flip:x;visibility:visible;mso-wrap-style:square" o:connectortype="straight" o:gfxdata="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" strokecolor="black [3040]">
+                  <v:stroke endarrow="open"/>
+                </v:shape>
+                <v:shape id="Straight Arrow Connector 13" o:spid="_x0000_s1036" type="#_x0000_t32" style="position:absolute;left:23193;top:10837;width:4239;height:4667;flip:x;visibility:visible;mso-wrap-style:square" o:connectortype="straight" o:gfxdata="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" strokecolor="black [3040]">
+                  <v:stroke endarrow="open"/>
+                </v:shape>
+                <v:shape id="Text Box 14" o:spid="_x0000_s1037" type="#_x0000_t202" style="position:absolute;left:9071;top:22282;width:18002;height:4286;visibility:visible;mso-wrap-style:square;v-text-anchor:top" o:gfxdata="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" fillcolor="white [3201]" strokeweight=".5pt">
+                  <v:textbox>
+                    <w:txbxContent>
+                      <w:p>
+                        <w:pPr>
+                          <w:rPr>
+                            <w:sz w:val="36"/>
+                          </w:rPr>
+                        </w:pPr>
+                        <w:r>
+                          <w:rPr>
+                            <w:sz w:val="36"/>
+                          </w:rPr>
+                          <w:t>Extensions</w:t>
+                        </w:r>
+                      </w:p>
+                    </w:txbxContent>
+                  </v:textbox>
+                </v:shape>
+                <v:shape id="Text Box 15" o:spid="_x0000_s1038" type="#_x0000_t202" style="position:absolute;left:41433;top:22362;width:15431;height:5144;visibility:visible;mso-wrap-style:square;v-text-anchor:top" o:gfxdata="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" fillcolor="white [3201]" strokeweight=".5pt">
+                  <v:textbox>
+                    <w:txbxContent>
+                      <w:p>
+                        <w:pPr>
+                          <w:rPr>
+                            <w:sz w:val="36"/>
+                          </w:rPr>
+                        </w:pPr>
+                        <w:r>
+                          <w:rPr>
+                            <w:sz w:val="36"/>
+                          </w:rPr>
+                          <w:t>Plugins</w:t>
+                        </w:r>
+                      </w:p>
+                    </w:txbxContent>
+                  </v:textbox>
+                </v:shape>
+                <v:shape id="Straight Arrow Connector 16" o:spid="_x0000_s1039" type="#_x0000_t32" style="position:absolute;left:27432;top:10837;width:21717;height:11525;visibility:visible;mso-wrap-style:square" o:connectortype="straight" o:gfxdata="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" strokecolor="black [3040]">
+                  <v:stroke endarrow="open"/>
+                </v:shape>
+                <v:shape id="Straight Arrow Connector 18" o:spid="_x0000_s1040" type="#_x0000_t32" style="position:absolute;left:18072;top:19886;width:5121;height:2396;flip:x;visibility:visible;mso-wrap-style:square" o:connectortype="straight" o:gfxdata="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" strokecolor="black [3040]">
+                  <v:stroke endarrow="open"/>
+                </v:shape>
+                <v:shape id="Straight Arrow Connector 19" o:spid="_x0000_s1041" type="#_x0000_t32" style="position:absolute;left:8001;top:10837;width:5334;height:6858;visibility:visible;mso-wrap-style:square" o:connectortype="straight" o:gfxdata="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" strokecolor="black [3040]">
                   <v:stroke endarrow="open"/>
                 </v:shape>
                 <w10:anchorlock/>
@@ -543,6 +906,58 @@
         </mc:AlternateContent>
       </w:r>
     </w:p>
+    <w:p>
+      <w:r>
+        <w:t>Plugin Manager is the module responsible for managing the various plugins that Brahma Application will be able to accept. It will provide ways of loading and unloading plug-ins at runtime using the File System Watcher and the De</w:t>
+      </w:r>
+      <w:r>
+        <w:t>pendency Resolver.</w:t>
+      </w:r>
+    </w:p>
+    <w:p/>
+    <w:p>
+      <w:r>
+        <w:t>Dependency Resolver is the module that resolves dependencies for a given jar, detects cyclic dependencies and other problems related to dependencies.</w:t>
+      </w:r>
+    </w:p>
+    <w:p/>
+    <w:p>
+      <w:r>
+        <w:t xml:space="preserve">File System Watcher listens for real-time changes to a given part of the file system to detect the addition/removal of jar files that are potential plugins for the Brahma Application. </w:t>
+      </w:r>
+    </w:p>
+    <w:p>
+      <w:r>
+        <w:t>Extensions Manager is the module responsible for registering and managing extensions to our system through the Extension Points provided.</w:t>
+      </w:r>
+    </w:p>
+    <w:p/>
+    <w:p>
+      <w:r>
+        <w:t>The Extension Points are interfaces that provide hooks for Extensions to extend the Brahma Application.</w:t>
+      </w:r>
+    </w:p>
+    <w:p/>
+    <w:p>
+      <w:r>
+        <w:t>Extensions are Java application using some or all of the provided Extension points in order to extend the functionality of the Brahma Application.</w:t>
+      </w:r>
+    </w:p>
+    <w:p/>
+    <w:p>
+      <w:r>
+        <w:t>Plugins are arbitrary Java applications that can be managed through the Plugin Manager. They are not extensions to the Brahma</w:t>
+      </w:r>
+      <w:r>
+        <w:t xml:space="preserve"> Application;</w:t>
+      </w:r>
+      <w:bookmarkStart w:id="0" w:name="_GoBack"/>
+      <w:bookmarkEnd w:id="0"/>
+      <w:r>
+        <w:t xml:space="preserve"> it only manages their life cycle.</w:t>
+      </w:r>
+    </w:p>
+    <w:p/>
     <w:sectPr>
       <w:pgSz w:w="12240" w:h="15840"/>
       <w:pgMar w:top="1440" w:right="1440" w:bottom="1440" w:left="1440" w:header="720" w:footer="720" w:gutter="0"/>

</xml_diff>

<commit_message>
Module Decomposition Diagram is corrected.
</commit_message>
<xml_diff>
--- a/BrahmaApp/Design Docs/Module Decomposition Diagram.docx
+++ b/BrahmaApp/Design Docs/Module Decomposition Diagram.docx
@@ -26,12 +26,21 @@
           <w:sz w:val="48"/>
         </w:rPr>
       </w:pPr>
+      <w:proofErr w:type="gramStart"/>
       <w:r>
         <w:rPr>
           <w:rFonts w:asciiTheme="majorHAnsi" w:hAnsiTheme="majorHAnsi"/>
           <w:sz w:val="48"/>
         </w:rPr>
-        <w:t>for the Brahma Project</w:t>
+        <w:t>for</w:t>
+      </w:r>
+      <w:proofErr w:type="gramEnd"/>
+      <w:r>
+        <w:rPr>
+          <w:rFonts w:asciiTheme="majorHAnsi" w:hAnsiTheme="majorHAnsi"/>
+          <w:sz w:val="48"/>
+        </w:rPr>
+        <w:t xml:space="preserve"> the Brahma Project</w:t>
       </w:r>
     </w:p>
     <w:p/>
@@ -44,8 +53,8 @@
           <mc:Choice Requires="wpc">
             <w:drawing>
               <wp:inline distT="0" distB="0" distL="0" distR="0">
-                <wp:extent cx="6361043" cy="2874449"/>
-                <wp:effectExtent l="0" t="0" r="1905" b="0"/>
+                <wp:extent cx="6350000" cy="2279650"/>
+                <wp:effectExtent l="0" t="0" r="0" b="0"/>
                 <wp:docPr id="1" name="Canvas 1"/>
                 <wp:cNvGraphicFramePr>
                   <a:graphicFrameLocks xmlns:a="http://schemas.openxmlformats.org/drawingml/2006/main" noChangeAspect="1"/>
@@ -60,7 +69,7 @@
                         <wps:cNvSpPr txBox="1"/>
                         <wps:spPr>
                           <a:xfrm>
-                            <a:off x="4076701" y="35999"/>
+                            <a:off x="4064001" y="35999"/>
                             <a:ext cx="2219324" cy="428625"/>
                           </a:xfrm>
                           <a:prstGeom prst="rect">
@@ -119,7 +128,7 @@
                         <wps:cNvSpPr txBox="1"/>
                         <wps:spPr>
                           <a:xfrm>
-                            <a:off x="4076701" y="683699"/>
+                            <a:off x="4064001" y="683699"/>
                             <a:ext cx="2219324" cy="447675"/>
                           </a:xfrm>
                           <a:prstGeom prst="rect">
@@ -178,8 +187,8 @@
                         <wps:cNvSpPr txBox="1"/>
                         <wps:spPr>
                           <a:xfrm>
-                            <a:off x="2000250" y="274125"/>
-                            <a:ext cx="1485900" cy="809624"/>
+                            <a:off x="1980966" y="209550"/>
+                            <a:ext cx="1485900" cy="1015771"/>
                           </a:xfrm>
                           <a:prstGeom prst="rect">
                             <a:avLst/>
@@ -220,7 +229,20 @@
                                 <w:rPr>
                                   <w:sz w:val="36"/>
                                 </w:rPr>
-                                <w:t>Plugin Manager</w:t>
+                                <w:t>Loadable Application</w:t>
+                              </w:r>
+                            </w:p>
+                            <w:p>
+                              <w:pPr>
+                                <w:rPr>
+                                  <w:sz w:val="36"/>
+                                </w:rPr>
+                              </w:pPr>
+                              <w:r>
+                                <w:rPr>
+                                  <w:sz w:val="36"/>
+                                </w:rPr>
+                                <w:t>Manager</w:t>
                               </w:r>
                             </w:p>
                           </w:txbxContent>
@@ -239,8 +261,8 @@
                         </wps:cNvCnPr>
                         <wps:spPr>
                           <a:xfrm flipV="1">
-                            <a:off x="3486150" y="274127"/>
-                            <a:ext cx="590551" cy="404810"/>
+                            <a:off x="3466808" y="267656"/>
+                            <a:ext cx="590366" cy="449780"/>
                           </a:xfrm>
                           <a:prstGeom prst="straightConnector1">
                             <a:avLst/>
@@ -273,8 +295,8 @@
                         </wps:cNvCnPr>
                         <wps:spPr>
                           <a:xfrm>
-                            <a:off x="3486150" y="678937"/>
-                            <a:ext cx="590551" cy="228600"/>
+                            <a:off x="3466808" y="717436"/>
+                            <a:ext cx="597193" cy="190101"/>
                           </a:xfrm>
                           <a:prstGeom prst="straightConnector1">
                             <a:avLst/>
@@ -304,7 +326,7 @@
                         <wps:cNvSpPr txBox="1"/>
                         <wps:spPr>
                           <a:xfrm>
-                            <a:off x="1333500" y="1550476"/>
+                            <a:off x="1320800" y="1550476"/>
                             <a:ext cx="1971676" cy="438150"/>
                           </a:xfrm>
                           <a:prstGeom prst="rect">
@@ -363,7 +385,7 @@
                         <wps:cNvSpPr txBox="1"/>
                         <wps:spPr>
                           <a:xfrm>
-                            <a:off x="171451" y="274127"/>
+                            <a:off x="158751" y="274127"/>
                             <a:ext cx="1257300" cy="809622"/>
                           </a:xfrm>
                           <a:prstGeom prst="rect">
@@ -424,9 +446,9 @@
                           <a:endCxn id="5" idx="3"/>
                         </wps:cNvCnPr>
                         <wps:spPr>
-                          <a:xfrm flipH="1">
-                            <a:off x="1428751" y="678937"/>
-                            <a:ext cx="571499" cy="1"/>
+                          <a:xfrm flipH="1" flipV="1">
+                            <a:off x="1416051" y="678938"/>
+                            <a:ext cx="564915" cy="38498"/>
                           </a:xfrm>
                           <a:prstGeom prst="straightConnector1">
                             <a:avLst/>
@@ -459,194 +481,8 @@
                         </wps:cNvCnPr>
                         <wps:spPr>
                           <a:xfrm flipH="1">
-                            <a:off x="2319338" y="1083749"/>
-                            <a:ext cx="423862" cy="466727"/>
-                          </a:xfrm>
-                          <a:prstGeom prst="straightConnector1">
-                            <a:avLst/>
-                          </a:prstGeom>
-                          <a:ln>
-                            <a:tailEnd type="arrow"/>
-                          </a:ln>
-                        </wps:spPr>
-                        <wps:style>
-                          <a:lnRef idx="1">
-                            <a:schemeClr val="dk1"/>
-                          </a:lnRef>
-                          <a:fillRef idx="0">
-                            <a:schemeClr val="dk1"/>
-                          </a:fillRef>
-                          <a:effectRef idx="0">
-                            <a:schemeClr val="dk1"/>
-                          </a:effectRef>
-                          <a:fontRef idx="minor">
-                            <a:schemeClr val="tx1"/>
-                          </a:fontRef>
-                        </wps:style>
-                        <wps:bodyPr/>
-                      </wps:wsp>
-                      <wps:wsp>
-                        <wps:cNvPr id="14" name="Text Box 14"/>
-                        <wps:cNvSpPr txBox="1"/>
-                        <wps:spPr>
-                          <a:xfrm>
-                            <a:off x="907145" y="2228217"/>
-                            <a:ext cx="1800225" cy="428625"/>
-                          </a:xfrm>
-                          <a:prstGeom prst="rect">
-                            <a:avLst/>
-                          </a:prstGeom>
-                          <a:solidFill>
-                            <a:schemeClr val="lt1"/>
-                          </a:solidFill>
-                          <a:ln w="6350">
-                            <a:solidFill>
-                              <a:prstClr val="black"/>
-                            </a:solidFill>
-                          </a:ln>
-                          <a:effectLst/>
-                        </wps:spPr>
-                        <wps:style>
-                          <a:lnRef idx="0">
-                            <a:schemeClr val="accent1"/>
-                          </a:lnRef>
-                          <a:fillRef idx="0">
-                            <a:schemeClr val="accent1"/>
-                          </a:fillRef>
-                          <a:effectRef idx="0">
-                            <a:schemeClr val="accent1"/>
-                          </a:effectRef>
-                          <a:fontRef idx="minor">
-                            <a:schemeClr val="dk1"/>
-                          </a:fontRef>
-                        </wps:style>
-                        <wps:txbx>
-                          <w:txbxContent>
-                            <w:p>
-                              <w:pPr>
-                                <w:rPr>
-                                  <w:sz w:val="36"/>
-                                </w:rPr>
-                              </w:pPr>
-                              <w:r>
-                                <w:rPr>
-                                  <w:sz w:val="36"/>
-                                </w:rPr>
-                                <w:t>Extensions</w:t>
-                              </w:r>
-                            </w:p>
-                          </w:txbxContent>
-                        </wps:txbx>
-                        <wps:bodyPr rot="0" spcFirstLastPara="0" vertOverflow="overflow" horzOverflow="overflow" vert="horz" wrap="square" lIns="91440" tIns="45720" rIns="91440" bIns="45720" numCol="1" spcCol="0" rtlCol="0" fromWordArt="0" anchor="t" anchorCtr="0" forceAA="0" compatLnSpc="1">
-                          <a:prstTxWarp prst="textNoShape">
-                            <a:avLst/>
-                          </a:prstTxWarp>
-                          <a:noAutofit/>
-                        </wps:bodyPr>
-                      </wps:wsp>
-                      <wps:wsp>
-                        <wps:cNvPr id="15" name="Text Box 15"/>
-                        <wps:cNvSpPr txBox="1"/>
-                        <wps:spPr>
-                          <a:xfrm>
-                            <a:off x="4143375" y="2236274"/>
-                            <a:ext cx="1543050" cy="514350"/>
-                          </a:xfrm>
-                          <a:prstGeom prst="rect">
-                            <a:avLst/>
-                          </a:prstGeom>
-                          <a:solidFill>
-                            <a:schemeClr val="lt1"/>
-                          </a:solidFill>
-                          <a:ln w="6350">
-                            <a:solidFill>
-                              <a:prstClr val="black"/>
-                            </a:solidFill>
-                          </a:ln>
-                          <a:effectLst/>
-                        </wps:spPr>
-                        <wps:style>
-                          <a:lnRef idx="0">
-                            <a:schemeClr val="accent1"/>
-                          </a:lnRef>
-                          <a:fillRef idx="0">
-                            <a:schemeClr val="accent1"/>
-                          </a:fillRef>
-                          <a:effectRef idx="0">
-                            <a:schemeClr val="accent1"/>
-                          </a:effectRef>
-                          <a:fontRef idx="minor">
-                            <a:schemeClr val="dk1"/>
-                          </a:fontRef>
-                        </wps:style>
-                        <wps:txbx>
-                          <w:txbxContent>
-                            <w:p>
-                              <w:pPr>
-                                <w:rPr>
-                                  <w:sz w:val="36"/>
-                                </w:rPr>
-                              </w:pPr>
-                              <w:r>
-                                <w:rPr>
-                                  <w:sz w:val="36"/>
-                                </w:rPr>
-                                <w:t>Plugins</w:t>
-                              </w:r>
-                            </w:p>
-                          </w:txbxContent>
-                        </wps:txbx>
-                        <wps:bodyPr rot="0" spcFirstLastPara="0" vertOverflow="overflow" horzOverflow="overflow" vert="horz" wrap="square" lIns="91440" tIns="45720" rIns="91440" bIns="45720" numCol="1" spcCol="0" rtlCol="0" fromWordArt="0" anchor="t" anchorCtr="0" forceAA="0" compatLnSpc="1">
-                          <a:prstTxWarp prst="textNoShape">
-                            <a:avLst/>
-                          </a:prstTxWarp>
-                          <a:noAutofit/>
-                        </wps:bodyPr>
-                      </wps:wsp>
-                      <wps:wsp>
-                        <wps:cNvPr id="16" name="Straight Arrow Connector 16"/>
-                        <wps:cNvCnPr>
-                          <a:stCxn id="4" idx="2"/>
-                          <a:endCxn id="15" idx="0"/>
-                        </wps:cNvCnPr>
-                        <wps:spPr>
-                          <a:xfrm>
-                            <a:off x="2743200" y="1083749"/>
-                            <a:ext cx="2171700" cy="1152525"/>
-                          </a:xfrm>
-                          <a:prstGeom prst="straightConnector1">
-                            <a:avLst/>
-                          </a:prstGeom>
-                          <a:ln>
-                            <a:tailEnd type="arrow"/>
-                          </a:ln>
-                        </wps:spPr>
-                        <wps:style>
-                          <a:lnRef idx="1">
-                            <a:schemeClr val="dk1"/>
-                          </a:lnRef>
-                          <a:fillRef idx="0">
-                            <a:schemeClr val="dk1"/>
-                          </a:fillRef>
-                          <a:effectRef idx="0">
-                            <a:schemeClr val="dk1"/>
-                          </a:effectRef>
-                          <a:fontRef idx="minor">
-                            <a:schemeClr val="tx1"/>
-                          </a:fontRef>
-                        </wps:style>
-                        <wps:bodyPr/>
-                      </wps:wsp>
-                      <wps:wsp>
-                        <wps:cNvPr id="18" name="Straight Arrow Connector 18"/>
-                        <wps:cNvCnPr>
-                          <a:stCxn id="9" idx="2"/>
-                          <a:endCxn id="14" idx="0"/>
-                        </wps:cNvCnPr>
-                        <wps:spPr>
-                          <a:xfrm flipH="1">
-                            <a:off x="1807258" y="1988626"/>
-                            <a:ext cx="512080" cy="239591"/>
+                            <a:off x="2306638" y="1225321"/>
+                            <a:ext cx="417249" cy="325155"/>
                           </a:xfrm>
                           <a:prstGeom prst="straightConnector1">
                             <a:avLst/>
@@ -679,7 +515,7 @@
                         </wps:cNvCnPr>
                         <wps:spPr>
                           <a:xfrm>
-                            <a:off x="800101" y="1083749"/>
+                            <a:off x="787401" y="1083749"/>
                             <a:ext cx="533399" cy="685802"/>
                           </a:xfrm>
                           <a:prstGeom prst="straightConnector1">
@@ -713,7 +549,7 @@
           </mc:Choice>
           <mc:Fallback>
             <w:pict>
-              <v:group id="Canvas 1" o:spid="_x0000_s1026" editas="canvas" style="width:500.85pt;height:226.35pt;mso-position-horizontal-relative:char;mso-position-vertical-relative:line" coordsize="63607,28740" o:gfxdata="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">
+              <v:group id="Canvas 1" o:spid="_x0000_s1026" editas="canvas" style="width:500pt;height:179.5pt;mso-position-horizontal-relative:char;mso-position-vertical-relative:line" coordsize="63500,22796" o:gfxdata="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">
                 <v:shapetype id="_x0000_t75" coordsize="21600,21600" o:spt="75" o:preferrelative="t" path="m@4@5l@4@11@9@11@9@5xe" filled="f" stroked="f">
                   <v:stroke joinstyle="miter"/>
                   <v:formulas>
@@ -733,7 +569,7 @@
                   <v:path o:extrusionok="f" gradientshapeok="t" o:connecttype="rect"/>
                   <o:lock v:ext="edit" aspectratio="t"/>
                 </v:shapetype>
-                <v:shape id="_x0000_s1027" type="#_x0000_t75" style="position:absolute;width:63607;height:28740;visibility:visible;mso-wrap-style:square">
+                <v:shape id="_x0000_s1027" type="#_x0000_t75" style="position:absolute;width:63500;height:22796;visibility:visible;mso-wrap-style:square">
                   <v:fill o:detectmouseclick="t"/>
                   <v:path o:connecttype="none"/>
                 </v:shape>
@@ -741,7 +577,7 @@
                   <v:stroke joinstyle="miter"/>
                   <v:path gradientshapeok="t" o:connecttype="rect"/>
                 </v:shapetype>
-                <v:shape id="Text Box 2" o:spid="_x0000_s1028" type="#_x0000_t202" style="position:absolute;left:40767;top:359;width:22193;height:4287;visibility:visible;mso-wrap-style:square;v-text-anchor:top" o:gfxdata="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" fillcolor="white [3201]" strokeweight=".5pt">
+                <v:shape id="Text Box 2" o:spid="_x0000_s1028" type="#_x0000_t202" style="position:absolute;left:40640;top:359;width:22193;height:4287;visibility:visible;mso-wrap-style:square;v-text-anchor:top" o:gfxdata="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" fillcolor="white [3201]" strokeweight=".5pt">
                   <v:textbox>
                     <w:txbxContent>
                       <w:p>
@@ -760,7 +596,7 @@
                     </w:txbxContent>
                   </v:textbox>
                 </v:shape>
-                <v:shape id="Text Box 3" o:spid="_x0000_s1029" type="#_x0000_t202" style="position:absolute;left:40767;top:6836;width:22193;height:4477;visibility:visible;mso-wrap-style:square;v-text-anchor:top" o:gfxdata="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" fillcolor="white [3201]" strokeweight=".5pt">
+                <v:shape id="Text Box 3" o:spid="_x0000_s1029" type="#_x0000_t202" style="position:absolute;left:40640;top:6836;width:22193;height:4477;visibility:visible;mso-wrap-style:square;v-text-anchor:top" o:gfxdata="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" fillcolor="white [3201]" strokeweight=".5pt">
                   <v:textbox>
                     <w:txbxContent>
                       <w:p>
@@ -779,7 +615,7 @@
                     </w:txbxContent>
                   </v:textbox>
                 </v:shape>
-                <v:shape id="Text Box 4" o:spid="_x0000_s1030" type="#_x0000_t202" style="position:absolute;left:20002;top:2741;width:14859;height:8096;visibility:visible;mso-wrap-style:square;v-text-anchor:top" o:gfxdata="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" fillcolor="white [3201]" strokeweight=".5pt">
+                <v:shape id="Text Box 4" o:spid="_x0000_s1030" type="#_x0000_t202" style="position:absolute;left:19809;top:2095;width:14859;height:10158;visibility:visible;mso-wrap-style:square;v-text-anchor:top" o:gfxdata="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" fillcolor="white [3201]" strokeweight=".5pt">
                   <v:textbox>
                     <w:txbxContent>
                       <w:p>
@@ -792,7 +628,20 @@
                           <w:rPr>
                             <w:sz w:val="36"/>
                           </w:rPr>
-                          <w:t>Plugin Manager</w:t>
+                          <w:t>Loadable Application</w:t>
+                        </w:r>
+                      </w:p>
+                      <w:p>
+                        <w:pPr>
+                          <w:rPr>
+                            <w:sz w:val="36"/>
+                          </w:rPr>
+                        </w:pPr>
+                        <w:r>
+                          <w:rPr>
+                            <w:sz w:val="36"/>
+                          </w:rPr>
+                          <w:t>Manager</w:t>
                         </w:r>
                       </w:p>
                     </w:txbxContent>
@@ -802,13 +651,13 @@
                   <v:path arrowok="t" fillok="f" o:connecttype="none"/>
                   <o:lock v:ext="edit" shapetype="t"/>
                 </v:shapetype>
-                <v:shape id="Straight Arrow Connector 7" o:spid="_x0000_s1031" type="#_x0000_t32" style="position:absolute;left:34861;top:2741;width:5906;height:4048;flip:y;visibility:visible;mso-wrap-style:square" o:connectortype="straight" o:gfxdata="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" strokecolor="black [3040]">
+                <v:shape id="Straight Arrow Connector 7" o:spid="_x0000_s1031" type="#_x0000_t32" style="position:absolute;left:34668;top:2676;width:5903;height:4498;flip:y;visibility:visible;mso-wrap-style:square" o:connectortype="straight" o:gfxdata="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" strokecolor="black [3040]">
                   <v:stroke endarrow="open"/>
                 </v:shape>
-                <v:shape id="Straight Arrow Connector 8" o:spid="_x0000_s1032" type="#_x0000_t32" style="position:absolute;left:34861;top:6789;width:5906;height:2286;visibility:visible;mso-wrap-style:square" o:connectortype="straight" o:gfxdata="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" strokecolor="black [3040]">
+                <v:shape id="Straight Arrow Connector 8" o:spid="_x0000_s1032" type="#_x0000_t32" style="position:absolute;left:34668;top:7174;width:5972;height:1901;visibility:visible;mso-wrap-style:square" o:connectortype="straight" o:gfxdata="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" strokecolor="black [3040]">
                   <v:stroke endarrow="open"/>
                 </v:shape>
-                <v:shape id="Text Box 9" o:spid="_x0000_s1033" type="#_x0000_t202" style="position:absolute;left:13335;top:15504;width:19716;height:4382;visibility:visible;mso-wrap-style:square;v-text-anchor:top" o:gfxdata="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" fillcolor="white [3201]" strokeweight=".5pt">
+                <v:shape id="Text Box 9" o:spid="_x0000_s1033" type="#_x0000_t202" style="position:absolute;left:13208;top:15504;width:19716;height:4382;visibility:visible;mso-wrap-style:square;v-text-anchor:top" o:gfxdata="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" fillcolor="white [3201]" strokeweight=".5pt">
                   <v:textbox>
                     <w:txbxContent>
                       <w:p>
@@ -827,7 +676,7 @@
                     </w:txbxContent>
                   </v:textbox>
                 </v:shape>
-                <v:shape id="Text Box 5" o:spid="_x0000_s1034" type="#_x0000_t202" style="position:absolute;left:1714;top:2741;width:12573;height:8096;visibility:visible;mso-wrap-style:square;v-text-anchor:top" o:gfxdata="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" fillcolor="white [3201]" strokeweight=".5pt">
+                <v:shape id="Text Box 5" o:spid="_x0000_s1034" type="#_x0000_t202" style="position:absolute;left:1587;top:2741;width:12573;height:8096;visibility:visible;mso-wrap-style:square;v-text-anchor:top" o:gfxdata="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" fillcolor="white [3201]" strokeweight=".5pt">
                   <v:textbox>
                     <w:txbxContent>
                       <w:p>
@@ -846,57 +695,13 @@
                     </w:txbxContent>
                   </v:textbox>
                 </v:shape>
-                <v:shape id="Straight Arrow Connector 12" o:spid="_x0000_s1035" type="#_x0000_t32" style="position:absolute;left:14287;top:6789;width:5715;height:0;flip:x;visibility:visible;mso-wrap-style:square" o:connectortype="straight" o:gfxdata="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" strokecolor="black [3040]">
+                <v:shape id="Straight Arrow Connector 12" o:spid="_x0000_s1035" type="#_x0000_t32" style="position:absolute;left:14160;top:6789;width:5649;height:385;flip:x y;visibility:visible;mso-wrap-style:square" o:connectortype="straight" o:gfxdata="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" strokecolor="black [3040]">
                   <v:stroke endarrow="open"/>
                 </v:shape>
-                <v:shape id="Straight Arrow Connector 13" o:spid="_x0000_s1036" type="#_x0000_t32" style="position:absolute;left:23193;top:10837;width:4239;height:4667;flip:x;visibility:visible;mso-wrap-style:square" o:connectortype="straight" o:gfxdata="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" strokecolor="black [3040]">
+                <v:shape id="Straight Arrow Connector 13" o:spid="_x0000_s1036" type="#_x0000_t32" style="position:absolute;left:23066;top:12253;width:4172;height:3251;flip:x;visibility:visible;mso-wrap-style:square" o:connectortype="straight" o:gfxdata="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" strokecolor="black [3040]">
                   <v:stroke endarrow="open"/>
                 </v:shape>
-                <v:shape id="Text Box 14" o:spid="_x0000_s1037" type="#_x0000_t202" style="position:absolute;left:9071;top:22282;width:18002;height:4286;visibility:visible;mso-wrap-style:square;v-text-anchor:top" o:gfxdata="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" fillcolor="white [3201]" strokeweight=".5pt">
-                  <v:textbox>
-                    <w:txbxContent>
-                      <w:p>
-                        <w:pPr>
-                          <w:rPr>
-                            <w:sz w:val="36"/>
-                          </w:rPr>
-                        </w:pPr>
-                        <w:r>
-                          <w:rPr>
-                            <w:sz w:val="36"/>
-                          </w:rPr>
-                          <w:t>Extensions</w:t>
-                        </w:r>
-                      </w:p>
-                    </w:txbxContent>
-                  </v:textbox>
-                </v:shape>
-                <v:shape id="Text Box 15" o:spid="_x0000_s1038" type="#_x0000_t202" style="position:absolute;left:41433;top:22362;width:15431;height:5144;visibility:visible;mso-wrap-style:square;v-text-anchor:top" o:gfxdata="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" fillcolor="white [3201]" strokeweight=".5pt">
-                  <v:textbox>
-                    <w:txbxContent>
-                      <w:p>
-                        <w:pPr>
-                          <w:rPr>
-                            <w:sz w:val="36"/>
-                          </w:rPr>
-                        </w:pPr>
-                        <w:r>
-                          <w:rPr>
-                            <w:sz w:val="36"/>
-                          </w:rPr>
-                          <w:t>Plugins</w:t>
-                        </w:r>
-                      </w:p>
-                    </w:txbxContent>
-                  </v:textbox>
-                </v:shape>
-                <v:shape id="Straight Arrow Connector 16" o:spid="_x0000_s1039" type="#_x0000_t32" style="position:absolute;left:27432;top:10837;width:21717;height:11525;visibility:visible;mso-wrap-style:square" o:connectortype="straight" o:gfxdata="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" strokecolor="black [3040]">
-                  <v:stroke endarrow="open"/>
-                </v:shape>
-                <v:shape id="Straight Arrow Connector 18" o:spid="_x0000_s1040" type="#_x0000_t32" style="position:absolute;left:18072;top:19886;width:5121;height:2396;flip:x;visibility:visible;mso-wrap-style:square" o:connectortype="straight" o:gfxdata="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" strokecolor="black [3040]">
-                  <v:stroke endarrow="open"/>
-                </v:shape>
-                <v:shape id="Straight Arrow Connector 19" o:spid="_x0000_s1041" type="#_x0000_t32" style="position:absolute;left:8001;top:10837;width:5334;height:6858;visibility:visible;mso-wrap-style:square" o:connectortype="straight" o:gfxdata="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" strokecolor="black [3040]">
+                <v:shape id="Straight Arrow Connector 19" o:spid="_x0000_s1037" type="#_x0000_t32" style="position:absolute;left:7874;top:10837;width:5334;height:6858;visibility:visible;mso-wrap-style:square" o:connectortype="straight" o:gfxdata="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" strokecolor="black [3040]">
                   <v:stroke endarrow="open"/>
                 </v:shape>
                 <w10:anchorlock/>
@@ -908,7 +713,22 @@
     </w:p>
     <w:p>
       <w:r>
-        <w:t>Plugin Manager is the module responsible for managing the various plugins that Brahma Application will be able to accept. It will provide ways of loading and unloading plug-ins at runtime using the File System Watcher and the De</w:t>
+        <w:t>Loadable Application</w:t>
+      </w:r>
+      <w:r>
+        <w:t xml:space="preserve"> Manager is the module responsible for managing the various </w:t>
+      </w:r>
+      <w:r>
+        <w:t>applications</w:t>
+      </w:r>
+      <w:r>
+        <w:t xml:space="preserve"> that Brahma Application will be able to accept. It will provide ways o</w:t>
+      </w:r>
+      <w:r>
+        <w:t>f loading and unloading applications conforming to an interface</w:t>
+      </w:r>
+      <w:r>
+        <w:t xml:space="preserve"> at runtime using the File System Watcher and the De</w:t>
       </w:r>
       <w:r>
         <w:t>pendency Resolver.</w:t>
@@ -923,7 +743,13 @@
     <w:p/>
     <w:p>
       <w:r>
-        <w:t xml:space="preserve">File System Watcher listens for real-time changes to a given part of the file system to detect the addition/removal of jar files that are potential plugins for the Brahma Application. </w:t>
+        <w:t xml:space="preserve">File System Watcher listens for real-time changes to a given part of the file system to detect the addition/removal of jar files that are potential </w:t>
+      </w:r>
+      <w:r>
+        <w:t>loadable applications</w:t>
+      </w:r>
+      <w:r>
+        <w:t xml:space="preserve"> for the Brahma Application. </w:t>
       </w:r>
     </w:p>
     <w:p>
@@ -937,27 +763,6 @@
         <w:t>The Extension Points are interfaces that provide hooks for Extensions to extend the Brahma Application.</w:t>
       </w:r>
     </w:p>
-    <w:p/>
-    <w:p>
-      <w:r>
-        <w:t>Extensions are Java application using some or all of the provided Extension points in order to extend the functionality of the Brahma Application.</w:t>
-      </w:r>
-    </w:p>
-    <w:p/>
-    <w:p>
-      <w:r>
-        <w:t>Plugins are arbitrary Java applications that can be managed through the Plugin Manager. They are not extensions to the Brahma</w:t>
-      </w:r>
-      <w:r>
-        <w:t xml:space="preserve"> Application;</w:t>
-      </w:r>
-      <w:bookmarkStart w:id="0" w:name="_GoBack"/>
-      <w:bookmarkEnd w:id="0"/>
-      <w:r>
-        <w:t xml:space="preserve"> it only manages their life cycle.</w:t>
-      </w:r>
-    </w:p>
-    <w:p/>
     <w:sectPr>
       <w:pgSz w:w="12240" w:h="15840"/>
       <w:pgMar w:top="1440" w:right="1440" w:bottom="1440" w:left="1440" w:header="720" w:footer="720" w:gutter="0"/>

</xml_diff>